<commit_message>
update SRS DO Bonus
</commit_message>
<xml_diff>
--- a/Docs/SRS.SI.AMS.SPL - Cash In.docx
+++ b/Docs/SRS.SI.AMS.SPL - Cash In.docx
@@ -21,21 +21,15 @@
       <w:r>
         <w:t>CASH IN</w:t>
       </w:r>
+      <w:bookmarkStart w:id="0" w:name="_GoBack"/>
+      <w:bookmarkEnd w:id="0"/>
     </w:p>
     <w:p>
       <w:pPr>
         <w:pStyle w:val="Heading1"/>
       </w:pPr>
       <w:r>
-        <w:t>Introduction (</w:t>
-      </w:r>
-      <w:proofErr w:type="spellStart"/>
-      <w:r>
-        <w:t>Pendahuluan</w:t>
-      </w:r>
-      <w:proofErr w:type="spellEnd"/>
-      <w:r>
-        <w:t>)</w:t>
+        <w:t>Introduction (Pendahuluan)</w:t>
       </w:r>
     </w:p>
     <w:p>
@@ -43,15 +37,7 @@
         <w:pStyle w:val="Heading2"/>
       </w:pPr>
       <w:r>
-        <w:t>Purpose (</w:t>
-      </w:r>
-      <w:proofErr w:type="spellStart"/>
-      <w:r>
-        <w:t>Tujuan</w:t>
-      </w:r>
-      <w:proofErr w:type="spellEnd"/>
-      <w:r>
-        <w:t>)</w:t>
+        <w:t>Purpose (Tujuan)</w:t>
       </w:r>
     </w:p>
     <w:p>
@@ -62,119 +48,16 @@
         <w:rPr>
           <w:i/>
         </w:rPr>
-        <w:t xml:space="preserve">Cash </w:t>
-      </w:r>
-      <w:proofErr w:type="gramStart"/>
-      <w:r>
-        <w:rPr>
-          <w:i/>
-        </w:rPr>
-        <w:t>In</w:t>
-      </w:r>
-      <w:proofErr w:type="gramEnd"/>
+        <w:t>Cash In</w:t>
+      </w:r>
       <w:r>
         <w:t xml:space="preserve">, </w:t>
       </w:r>
-      <w:proofErr w:type="spellStart"/>
-      <w:r>
-        <w:t>merupakan</w:t>
-      </w:r>
-      <w:proofErr w:type="spellEnd"/>
-      <w:r>
-        <w:t xml:space="preserve"> </w:t>
-      </w:r>
-      <w:proofErr w:type="spellStart"/>
-      <w:r>
-        <w:t>transaksi</w:t>
-      </w:r>
-      <w:proofErr w:type="spellEnd"/>
-      <w:r>
-        <w:t xml:space="preserve"> yang </w:t>
-      </w:r>
-      <w:proofErr w:type="spellStart"/>
-      <w:r>
-        <w:t>dipakai</w:t>
-      </w:r>
-      <w:proofErr w:type="spellEnd"/>
-      <w:r>
-        <w:t xml:space="preserve"> </w:t>
-      </w:r>
-      <w:proofErr w:type="spellStart"/>
-      <w:r>
-        <w:t>untuk</w:t>
-      </w:r>
-      <w:proofErr w:type="spellEnd"/>
-      <w:r>
-        <w:t xml:space="preserve"> </w:t>
-      </w:r>
-      <w:proofErr w:type="spellStart"/>
-      <w:r>
-        <w:t>mencatat</w:t>
-      </w:r>
-      <w:proofErr w:type="spellEnd"/>
-      <w:r>
-        <w:t xml:space="preserve"> </w:t>
-      </w:r>
-      <w:proofErr w:type="spellStart"/>
-      <w:r>
-        <w:t>semua</w:t>
-      </w:r>
-      <w:proofErr w:type="spellEnd"/>
-      <w:r>
-        <w:t xml:space="preserve"> </w:t>
-      </w:r>
-      <w:proofErr w:type="spellStart"/>
-      <w:r>
-        <w:t>uang</w:t>
-      </w:r>
-      <w:proofErr w:type="spellEnd"/>
-      <w:r>
-        <w:t xml:space="preserve"> </w:t>
-      </w:r>
-      <w:proofErr w:type="spellStart"/>
-      <w:r>
-        <w:t>masuk</w:t>
-      </w:r>
-      <w:proofErr w:type="spellEnd"/>
-      <w:r>
-        <w:t xml:space="preserve">. </w:t>
-      </w:r>
-      <w:proofErr w:type="spellStart"/>
-      <w:r>
-        <w:t>Transaksi</w:t>
-      </w:r>
-      <w:proofErr w:type="spellEnd"/>
-      <w:r>
-        <w:t xml:space="preserve"> </w:t>
-      </w:r>
-      <w:proofErr w:type="spellStart"/>
-      <w:r>
-        <w:t>uang</w:t>
-      </w:r>
-      <w:proofErr w:type="spellEnd"/>
-      <w:r>
-        <w:t xml:space="preserve"> </w:t>
-      </w:r>
-      <w:proofErr w:type="spellStart"/>
-      <w:r>
-        <w:t>masuk</w:t>
-      </w:r>
-      <w:proofErr w:type="spellEnd"/>
-      <w:r>
-        <w:t xml:space="preserve"> </w:t>
-      </w:r>
-      <w:proofErr w:type="spellStart"/>
-      <w:proofErr w:type="gramStart"/>
-      <w:r>
-        <w:t>meliputi</w:t>
-      </w:r>
-      <w:proofErr w:type="spellEnd"/>
-      <w:r>
-        <w:t xml:space="preserve"> :</w:t>
-      </w:r>
-      <w:proofErr w:type="gramEnd"/>
-      <w:r>
-        <w:t xml:space="preserve"> </w:t>
+      <w:r>
+        <w:t xml:space="preserve">merupakan transaksi yang </w:t>
+      </w:r>
+      <w:r>
+        <w:t xml:space="preserve">dipakai untuk mencatat semua uang masuk. Transaksi uang masuk meliputi : </w:t>
       </w:r>
     </w:p>
     <w:p>
@@ -188,28 +71,12 @@
           <w:iCs/>
         </w:rPr>
       </w:pPr>
-      <w:proofErr w:type="spellStart"/>
       <w:r>
         <w:rPr>
           <w:iCs/>
         </w:rPr>
-        <w:t>Pembayaran</w:t>
-      </w:r>
-      <w:proofErr w:type="spellEnd"/>
-      <w:r>
-        <w:rPr>
-          <w:iCs/>
-        </w:rPr>
-        <w:t xml:space="preserve"> </w:t>
-      </w:r>
-      <w:proofErr w:type="spellStart"/>
-      <w:r>
-        <w:rPr>
-          <w:iCs/>
-        </w:rPr>
-        <w:t>piutang</w:t>
-      </w:r>
-      <w:proofErr w:type="spellEnd"/>
+        <w:t>Pembayaran piutang</w:t>
+      </w:r>
     </w:p>
     <w:p>
       <w:pPr>
@@ -222,19 +89,11 @@
           <w:iCs/>
         </w:rPr>
       </w:pPr>
-      <w:proofErr w:type="spellStart"/>
       <w:r>
         <w:rPr>
           <w:iCs/>
         </w:rPr>
-        <w:t>Pembayaran</w:t>
-      </w:r>
-      <w:proofErr w:type="spellEnd"/>
-      <w:r>
-        <w:rPr>
-          <w:iCs/>
-        </w:rPr>
-        <w:t xml:space="preserve"> DP</w:t>
+        <w:t>Pembayaran DP</w:t>
       </w:r>
     </w:p>
     <w:p>
@@ -260,238 +119,46 @@
         <w:pStyle w:val="Heading2"/>
       </w:pPr>
       <w:r>
-        <w:t>Scope (</w:t>
-      </w:r>
-      <w:proofErr w:type="spellStart"/>
-      <w:r>
-        <w:t>Ruang</w:t>
-      </w:r>
-      <w:proofErr w:type="spellEnd"/>
+        <w:t xml:space="preserve">Scope (Ruang Lingkup) </w:t>
+      </w:r>
+    </w:p>
+    <w:p>
+      <w:pPr>
+        <w:pStyle w:val="ListParagraph"/>
+      </w:pPr>
+      <w:r>
+        <w:t>Semua isi yang tercantum di</w:t>
+      </w:r>
       <w:r>
         <w:t xml:space="preserve"> </w:t>
       </w:r>
-      <w:proofErr w:type="spellStart"/>
-      <w:r>
-        <w:t>Lingkup</w:t>
-      </w:r>
-      <w:proofErr w:type="spellEnd"/>
-      <w:r>
-        <w:t xml:space="preserve">) </w:t>
-      </w:r>
-    </w:p>
-    <w:p>
-      <w:pPr>
-        <w:pStyle w:val="ListParagraph"/>
-      </w:pPr>
-      <w:proofErr w:type="spellStart"/>
-      <w:r>
-        <w:t>Semua</w:t>
-      </w:r>
-      <w:proofErr w:type="spellEnd"/>
-      <w:r>
-        <w:t xml:space="preserve"> </w:t>
-      </w:r>
-      <w:proofErr w:type="spellStart"/>
-      <w:r>
-        <w:t>isi</w:t>
-      </w:r>
-      <w:proofErr w:type="spellEnd"/>
-      <w:r>
-        <w:t xml:space="preserve"> yang </w:t>
-      </w:r>
-      <w:proofErr w:type="spellStart"/>
-      <w:r>
-        <w:t>tercantum</w:t>
-      </w:r>
-      <w:proofErr w:type="spellEnd"/>
-      <w:r>
-        <w:t xml:space="preserve"> di</w:t>
-      </w:r>
-      <w:r>
-        <w:t xml:space="preserve"> </w:t>
-      </w:r>
-      <w:proofErr w:type="spellStart"/>
-      <w:r>
-        <w:t>dokumen</w:t>
-      </w:r>
-      <w:proofErr w:type="spellEnd"/>
-      <w:r>
-        <w:t xml:space="preserve"> </w:t>
-      </w:r>
-      <w:proofErr w:type="spellStart"/>
-      <w:r>
-        <w:t>ini</w:t>
-      </w:r>
-      <w:proofErr w:type="spellEnd"/>
-      <w:r>
-        <w:t xml:space="preserve"> </w:t>
-      </w:r>
-      <w:proofErr w:type="spellStart"/>
-      <w:r>
-        <w:t>adalah</w:t>
-      </w:r>
-      <w:proofErr w:type="spellEnd"/>
-      <w:r>
-        <w:t xml:space="preserve"> </w:t>
-      </w:r>
-      <w:proofErr w:type="spellStart"/>
-      <w:r>
-        <w:t>bagian</w:t>
-      </w:r>
-      <w:proofErr w:type="spellEnd"/>
-      <w:r>
-        <w:t xml:space="preserve"> </w:t>
-      </w:r>
-      <w:proofErr w:type="spellStart"/>
-      <w:r>
-        <w:t>dari</w:t>
-      </w:r>
-      <w:proofErr w:type="spellEnd"/>
-      <w:r>
-        <w:t xml:space="preserve"> </w:t>
-      </w:r>
-      <w:proofErr w:type="spellStart"/>
-      <w:r>
-        <w:t>ruang</w:t>
-      </w:r>
-      <w:proofErr w:type="spellEnd"/>
-      <w:r>
-        <w:t xml:space="preserve"> </w:t>
-      </w:r>
-      <w:proofErr w:type="spellStart"/>
-      <w:r>
-        <w:t>lingkup</w:t>
-      </w:r>
-      <w:proofErr w:type="spellEnd"/>
-      <w:r>
-        <w:t xml:space="preserve"> </w:t>
-      </w:r>
-      <w:proofErr w:type="spellStart"/>
-      <w:r>
-        <w:t>kebutuhan</w:t>
-      </w:r>
-      <w:proofErr w:type="spellEnd"/>
-      <w:r>
-        <w:t xml:space="preserve"> </w:t>
-      </w:r>
-      <w:proofErr w:type="spellStart"/>
-      <w:r>
-        <w:t>pembuatan</w:t>
-      </w:r>
-      <w:proofErr w:type="spellEnd"/>
-      <w:r>
-        <w:t xml:space="preserve"> </w:t>
-      </w:r>
-      <w:proofErr w:type="spellStart"/>
-      <w:r>
-        <w:t>modul</w:t>
-      </w:r>
-      <w:proofErr w:type="spellEnd"/>
-      <w:r>
-        <w:t xml:space="preserve">/form </w:t>
-      </w:r>
-      <w:r>
-        <w:t xml:space="preserve">Cash </w:t>
-      </w:r>
-      <w:proofErr w:type="gramStart"/>
-      <w:r>
-        <w:t>In</w:t>
-      </w:r>
-      <w:proofErr w:type="gramEnd"/>
-      <w:r>
-        <w:t xml:space="preserve">, </w:t>
-      </w:r>
-      <w:proofErr w:type="spellStart"/>
-      <w:r>
-        <w:t>disam</w:t>
-      </w:r>
-      <w:r>
-        <w:t>ping</w:t>
-      </w:r>
-      <w:proofErr w:type="spellEnd"/>
-      <w:r>
-        <w:t xml:space="preserve"> </w:t>
-      </w:r>
-      <w:proofErr w:type="spellStart"/>
-      <w:r>
-        <w:t>itu</w:t>
-      </w:r>
-      <w:proofErr w:type="spellEnd"/>
-      <w:r>
-        <w:t>,</w:t>
-      </w:r>
-      <w:r>
-        <w:t xml:space="preserve"> </w:t>
-      </w:r>
-      <w:proofErr w:type="spellStart"/>
-      <w:r>
-        <w:t>secara</w:t>
-      </w:r>
-      <w:proofErr w:type="spellEnd"/>
-      <w:r>
-        <w:t xml:space="preserve"> </w:t>
-      </w:r>
-      <w:proofErr w:type="spellStart"/>
-      <w:r>
-        <w:t>spesifik</w:t>
-      </w:r>
-      <w:proofErr w:type="spellEnd"/>
-      <w:r>
-        <w:t xml:space="preserve"> </w:t>
-      </w:r>
-      <w:proofErr w:type="spellStart"/>
-      <w:r>
-        <w:t>ruang</w:t>
-      </w:r>
-      <w:proofErr w:type="spellEnd"/>
-      <w:r>
-        <w:t xml:space="preserve"> </w:t>
-      </w:r>
-      <w:proofErr w:type="spellStart"/>
-      <w:r>
-        <w:t>lingkup</w:t>
-      </w:r>
-      <w:proofErr w:type="spellEnd"/>
-      <w:r>
-        <w:t xml:space="preserve"> </w:t>
-      </w:r>
-      <w:proofErr w:type="spellStart"/>
-      <w:r>
-        <w:t>pembuatan</w:t>
-      </w:r>
-      <w:proofErr w:type="spellEnd"/>
-      <w:r>
-        <w:t xml:space="preserve"> </w:t>
-      </w:r>
-      <w:proofErr w:type="spellStart"/>
-      <w:r>
-        <w:t>fitur</w:t>
-      </w:r>
-      <w:proofErr w:type="spellEnd"/>
-      <w:r>
-        <w:t>/</w:t>
-      </w:r>
-      <w:proofErr w:type="spellStart"/>
-      <w:r>
-        <w:t>modul</w:t>
-      </w:r>
-      <w:proofErr w:type="spellEnd"/>
-      <w:r>
-        <w:t xml:space="preserve"> </w:t>
-      </w:r>
-      <w:proofErr w:type="spellStart"/>
-      <w:r>
-        <w:t>ini</w:t>
-      </w:r>
-      <w:proofErr w:type="spellEnd"/>
-      <w:r>
-        <w:t xml:space="preserve"> </w:t>
-      </w:r>
-      <w:proofErr w:type="spellStart"/>
-      <w:r>
-        <w:t>adalah</w:t>
-      </w:r>
-      <w:proofErr w:type="spellEnd"/>
+      <w:r>
+        <w:t>dokumen ini adalah bagian dari</w:t>
+      </w:r>
+      <w:r>
+        <w:t xml:space="preserve"> ruang lingkup</w:t>
+      </w:r>
+      <w:r>
+        <w:t xml:space="preserve"> kebutuhan pembuatan modul/form </w:t>
+      </w:r>
+      <w:r>
+        <w:t>Cash In</w:t>
+      </w:r>
+      <w:r>
+        <w:t>, disam</w:t>
+      </w:r>
+      <w:r>
+        <w:t>ping itu,</w:t>
+      </w:r>
+      <w:r>
+        <w:t xml:space="preserve"> secara spesifik </w:t>
+      </w:r>
+      <w:r>
+        <w:t xml:space="preserve">ruang lingkup pembuatan </w:t>
+      </w:r>
+      <w:r>
+        <w:t>fitur/modul ini adalah</w:t>
+      </w:r>
       <w:r>
         <w:t>:</w:t>
       </w:r>
@@ -547,21 +214,8 @@
       </w:r>
       <w:r>
         <w:tab/>
-        <w:t xml:space="preserve">: </w:t>
-      </w:r>
-      <w:proofErr w:type="spellStart"/>
-      <w:r>
-        <w:t>Tanggal</w:t>
-      </w:r>
-      <w:proofErr w:type="spellEnd"/>
-      <w:r>
-        <w:t xml:space="preserve"> </w:t>
-      </w:r>
-      <w:proofErr w:type="spellStart"/>
-      <w:r>
-        <w:t>sekarang</w:t>
-      </w:r>
-      <w:proofErr w:type="spellEnd"/>
+        <w:t>: Tanggal sekarang</w:t>
+      </w:r>
     </w:p>
     <w:p>
       <w:pPr>
@@ -577,17 +231,8 @@
           <w:b/>
           <w:bCs/>
         </w:rPr>
-        <w:t xml:space="preserve">Receive </w:t>
-      </w:r>
-      <w:proofErr w:type="spellStart"/>
-      <w:r>
-        <w:rPr>
-          <w:b/>
-          <w:bCs/>
-        </w:rPr>
-        <w:t>Num</w:t>
-      </w:r>
-      <w:proofErr w:type="spellEnd"/>
+        <w:t>Receive Num</w:t>
+      </w:r>
       <w:r>
         <w:t xml:space="preserve"> </w:t>
       </w:r>
@@ -596,21 +241,8 @@
         <w:t>: G</w:t>
       </w:r>
       <w:r>
-        <w:t xml:space="preserve">enerate </w:t>
-      </w:r>
-      <w:proofErr w:type="spellStart"/>
-      <w:r>
-        <w:t>saat</w:t>
-      </w:r>
-      <w:proofErr w:type="spellEnd"/>
-      <w:r>
-        <w:t xml:space="preserve"> proses </w:t>
-      </w:r>
-      <w:proofErr w:type="spellStart"/>
-      <w:r>
-        <w:t>simpan</w:t>
-      </w:r>
-      <w:proofErr w:type="spellEnd"/>
+        <w:t>enerate saat proses simpan</w:t>
+      </w:r>
     </w:p>
     <w:p>
       <w:pPr>
@@ -621,21 +253,12 @@
         </w:numPr>
         <w:ind w:left="851" w:hanging="284"/>
       </w:pPr>
-      <w:proofErr w:type="spellStart"/>
-      <w:r>
-        <w:rPr>
-          <w:b/>
-          <w:bCs/>
-        </w:rPr>
-        <w:t>Qutance</w:t>
-      </w:r>
-      <w:proofErr w:type="spellEnd"/>
-      <w:r>
-        <w:rPr>
-          <w:b/>
-          <w:bCs/>
-        </w:rPr>
-        <w:t>/Ref</w:t>
+      <w:r>
+        <w:rPr>
+          <w:b/>
+          <w:bCs/>
+        </w:rPr>
+        <w:t>Qutance/Ref</w:t>
       </w:r>
       <w:r>
         <w:t xml:space="preserve"> </w:t>
@@ -645,47 +268,10 @@
       </w:r>
       <w:r>
         <w:tab/>
-        <w:t xml:space="preserve">: </w:t>
-      </w:r>
-      <w:proofErr w:type="spellStart"/>
-      <w:r>
-        <w:t>D</w:t>
-      </w:r>
-      <w:r>
-        <w:t>okumen</w:t>
-      </w:r>
-      <w:proofErr w:type="spellEnd"/>
-      <w:r>
-        <w:t xml:space="preserve"> </w:t>
-      </w:r>
-      <w:proofErr w:type="spellStart"/>
-      <w:r>
-        <w:t>pendukung</w:t>
-      </w:r>
-      <w:proofErr w:type="spellEnd"/>
-      <w:r>
-        <w:t xml:space="preserve"> (</w:t>
-      </w:r>
-      <w:proofErr w:type="spellStart"/>
-      <w:proofErr w:type="gramStart"/>
-      <w:r>
-        <w:t>mis</w:t>
-      </w:r>
-      <w:proofErr w:type="spellEnd"/>
-      <w:r>
-        <w:t xml:space="preserve"> :</w:t>
-      </w:r>
-      <w:proofErr w:type="gramEnd"/>
-      <w:r>
-        <w:t xml:space="preserve"> </w:t>
-      </w:r>
-      <w:proofErr w:type="spellStart"/>
-      <w:r>
-        <w:t>kwitansi</w:t>
-      </w:r>
-      <w:proofErr w:type="spellEnd"/>
-      <w:r>
-        <w:t>)</w:t>
+        <w:t>: D</w:t>
+      </w:r>
+      <w:r>
+        <w:t>okumen pendukung (mis : kwitansi)</w:t>
       </w:r>
     </w:p>
     <w:p>
@@ -715,175 +301,10 @@
         <w:t>: N</w:t>
       </w:r>
       <w:r>
-        <w:t xml:space="preserve">ama yang </w:t>
-      </w:r>
-      <w:proofErr w:type="spellStart"/>
-      <w:r>
-        <w:t>melakukan</w:t>
-      </w:r>
-      <w:proofErr w:type="spellEnd"/>
-      <w:r>
-        <w:t xml:space="preserve"> </w:t>
-      </w:r>
-      <w:proofErr w:type="spellStart"/>
-      <w:r>
-        <w:t>pembayaran</w:t>
-      </w:r>
-      <w:proofErr w:type="spellEnd"/>
-      <w:r>
-        <w:t xml:space="preserve">, </w:t>
-      </w:r>
-      <w:proofErr w:type="spellStart"/>
-      <w:r>
-        <w:t>mis</w:t>
-      </w:r>
-      <w:proofErr w:type="spellEnd"/>
-      <w:r>
-        <w:t xml:space="preserve"> Supplier, </w:t>
-      </w:r>
-      <w:proofErr w:type="spellStart"/>
-      <w:r>
-        <w:t>karyawan</w:t>
-      </w:r>
-      <w:proofErr w:type="spellEnd"/>
-      <w:r>
-        <w:t xml:space="preserve">, trader, </w:t>
-      </w:r>
-      <w:proofErr w:type="spellStart"/>
-      <w:r>
-        <w:t>dll</w:t>
-      </w:r>
-      <w:proofErr w:type="spellEnd"/>
-      <w:r>
-        <w:t xml:space="preserve">. </w:t>
-      </w:r>
-      <w:proofErr w:type="spellStart"/>
-      <w:r>
-        <w:t>Ketika</w:t>
-      </w:r>
-      <w:proofErr w:type="spellEnd"/>
-      <w:r>
-        <w:t xml:space="preserve"> </w:t>
-      </w:r>
-      <w:proofErr w:type="spellStart"/>
-      <w:r>
-        <w:t>selesai</w:t>
-      </w:r>
-      <w:proofErr w:type="spellEnd"/>
-      <w:r>
-        <w:t xml:space="preserve"> </w:t>
-      </w:r>
-      <w:proofErr w:type="spellStart"/>
-      <w:r>
-        <w:t>memilih</w:t>
-      </w:r>
-      <w:proofErr w:type="spellEnd"/>
-      <w:r>
-        <w:t xml:space="preserve"> </w:t>
-      </w:r>
-      <w:proofErr w:type="spellStart"/>
-      <w:r>
-        <w:t>organisasi</w:t>
-      </w:r>
-      <w:proofErr w:type="spellEnd"/>
-      <w:r>
-        <w:t xml:space="preserve">, system </w:t>
-      </w:r>
-      <w:proofErr w:type="spellStart"/>
-      <w:r>
-        <w:t>akan</w:t>
-      </w:r>
-      <w:proofErr w:type="spellEnd"/>
-      <w:r>
-        <w:t xml:space="preserve"> load data AR/</w:t>
-      </w:r>
-      <w:proofErr w:type="spellStart"/>
-      <w:r>
-        <w:t>Piutang</w:t>
-      </w:r>
-      <w:proofErr w:type="spellEnd"/>
-      <w:r>
-        <w:t xml:space="preserve"> </w:t>
-      </w:r>
-      <w:proofErr w:type="spellStart"/>
-      <w:r>
-        <w:t>atas</w:t>
-      </w:r>
-      <w:proofErr w:type="spellEnd"/>
-      <w:r>
-        <w:t xml:space="preserve"> </w:t>
-      </w:r>
-      <w:proofErr w:type="spellStart"/>
-      <w:r>
-        <w:t>nama</w:t>
-      </w:r>
-      <w:proofErr w:type="spellEnd"/>
-      <w:r>
-        <w:t xml:space="preserve"> organization </w:t>
-      </w:r>
-      <w:proofErr w:type="spellStart"/>
-      <w:r>
-        <w:t>terpilih</w:t>
-      </w:r>
-      <w:proofErr w:type="spellEnd"/>
-      <w:r>
-        <w:t xml:space="preserve">. AR </w:t>
-      </w:r>
-      <w:proofErr w:type="spellStart"/>
-      <w:r>
-        <w:t>ini</w:t>
-      </w:r>
-      <w:proofErr w:type="spellEnd"/>
-      <w:r>
-        <w:t xml:space="preserve"> </w:t>
-      </w:r>
-      <w:proofErr w:type="spellStart"/>
-      <w:r>
-        <w:t>nanti</w:t>
-      </w:r>
-      <w:proofErr w:type="spellEnd"/>
-      <w:r>
-        <w:t xml:space="preserve"> </w:t>
-      </w:r>
-      <w:proofErr w:type="spellStart"/>
-      <w:r>
-        <w:t>akan</w:t>
-      </w:r>
-      <w:proofErr w:type="spellEnd"/>
-      <w:r>
-        <w:t xml:space="preserve"> </w:t>
-      </w:r>
-      <w:proofErr w:type="spellStart"/>
-      <w:r>
-        <w:t>dipilih</w:t>
-      </w:r>
-      <w:proofErr w:type="spellEnd"/>
-      <w:r>
-        <w:t xml:space="preserve"> </w:t>
-      </w:r>
-      <w:proofErr w:type="spellStart"/>
-      <w:r>
-        <w:t>pada</w:t>
-      </w:r>
-      <w:proofErr w:type="spellEnd"/>
-      <w:r>
-        <w:t xml:space="preserve"> </w:t>
-      </w:r>
-      <w:proofErr w:type="spellStart"/>
-      <w:r>
-        <w:t>saat</w:t>
-      </w:r>
-      <w:proofErr w:type="spellEnd"/>
-      <w:r>
-        <w:t xml:space="preserve"> </w:t>
-      </w:r>
-      <w:proofErr w:type="spellStart"/>
-      <w:r>
-        <w:t>pembayaran</w:t>
-      </w:r>
-      <w:proofErr w:type="spellEnd"/>
-      <w:r>
-        <w:t xml:space="preserve"> AR (tab AR List)</w:t>
+        <w:t>ama yang melakukan pembayaran, mis Supplier, karyawan, trader, dll</w:t>
+      </w:r>
+      <w:r>
+        <w:t>. Ketika selesai memilih organisasi, system akan load data AR/Piutang atas nama organization terpilih. AR ini nanti akan dipilih pada saat pembayaran AR (tab AR List)</w:t>
       </w:r>
     </w:p>
     <w:p>
@@ -916,24 +337,11 @@
       </w:r>
       <w:r>
         <w:tab/>
-        <w:t xml:space="preserve">: </w:t>
-      </w:r>
-      <w:proofErr w:type="spellStart"/>
-      <w:r>
-        <w:t>K</w:t>
-      </w:r>
-      <w:r>
-        <w:t>eterangan</w:t>
-      </w:r>
-      <w:proofErr w:type="spellEnd"/>
-      <w:r>
-        <w:t xml:space="preserve"> </w:t>
-      </w:r>
-      <w:proofErr w:type="spellStart"/>
-      <w:r>
-        <w:t>secukupnya</w:t>
-      </w:r>
-      <w:proofErr w:type="spellEnd"/>
+        <w:t>: K</w:t>
+      </w:r>
+      <w:r>
+        <w:t>eterangan secukupnya</w:t>
+      </w:r>
     </w:p>
     <w:p>
       <w:pPr>
@@ -962,13 +370,8 @@
         <w:t xml:space="preserve">: </w:t>
       </w:r>
       <w:r>
-        <w:t>Account data Bank/</w:t>
-      </w:r>
-      <w:proofErr w:type="spellStart"/>
-      <w:r>
-        <w:t>Kas</w:t>
-      </w:r>
-      <w:proofErr w:type="spellEnd"/>
+        <w:t>Account data Bank/Kas</w:t>
+      </w:r>
     </w:p>
     <w:p>
       <w:pPr>
@@ -1004,45 +407,8 @@
         <w:t>:</w:t>
       </w:r>
       <w:r>
-        <w:t xml:space="preserve"> </w:t>
-      </w:r>
-      <w:proofErr w:type="spellStart"/>
-      <w:r>
-        <w:t>Otomatis</w:t>
-      </w:r>
-      <w:proofErr w:type="spellEnd"/>
-      <w:r>
-        <w:t xml:space="preserve"> </w:t>
-      </w:r>
-      <w:proofErr w:type="spellStart"/>
-      <w:r>
-        <w:t>terisi</w:t>
-      </w:r>
-      <w:proofErr w:type="spellEnd"/>
-      <w:r>
-        <w:t xml:space="preserve"> </w:t>
-      </w:r>
-      <w:proofErr w:type="spellStart"/>
-      <w:r>
-        <w:t>dari</w:t>
-      </w:r>
-      <w:proofErr w:type="spellEnd"/>
-      <w:r>
-        <w:t xml:space="preserve"> total nominal </w:t>
-      </w:r>
-      <w:proofErr w:type="spellStart"/>
-      <w:r>
-        <w:t>yg</w:t>
-      </w:r>
-      <w:proofErr w:type="spellEnd"/>
-      <w:r>
-        <w:t xml:space="preserve"> </w:t>
-      </w:r>
-      <w:proofErr w:type="spellStart"/>
-      <w:r>
-        <w:t>diterima</w:t>
-      </w:r>
-      <w:proofErr w:type="spellEnd"/>
+        <w:t xml:space="preserve"> Otomatis terisi dari total nominal yg diterima</w:t>
+      </w:r>
     </w:p>
     <w:p>
       <w:pPr>
@@ -1053,7 +419,6 @@
         </w:numPr>
         <w:ind w:left="851" w:hanging="284"/>
       </w:pPr>
-      <w:proofErr w:type="spellStart"/>
       <w:r>
         <w:rPr>
           <w:b/>
@@ -1061,7 +426,6 @@
         </w:rPr>
         <w:t>Cheque</w:t>
       </w:r>
-      <w:proofErr w:type="spellEnd"/>
       <w:r>
         <w:rPr>
           <w:b/>
@@ -1080,53 +444,8 @@
         <w:t>:</w:t>
       </w:r>
       <w:r>
-        <w:t xml:space="preserve"> </w:t>
-      </w:r>
-      <w:proofErr w:type="spellStart"/>
-      <w:r>
-        <w:t>Otomatis</w:t>
-      </w:r>
-      <w:proofErr w:type="spellEnd"/>
-      <w:r>
-        <w:t xml:space="preserve"> </w:t>
-      </w:r>
-      <w:proofErr w:type="spellStart"/>
-      <w:r>
-        <w:t>terisi</w:t>
-      </w:r>
-      <w:proofErr w:type="spellEnd"/>
-      <w:r>
-        <w:t xml:space="preserve"> </w:t>
-      </w:r>
-      <w:proofErr w:type="spellStart"/>
-      <w:r>
-        <w:t>dari</w:t>
-      </w:r>
-      <w:proofErr w:type="spellEnd"/>
-      <w:r>
-        <w:t xml:space="preserve"> nominal </w:t>
-      </w:r>
-      <w:proofErr w:type="spellStart"/>
-      <w:r>
-        <w:t>dalam</w:t>
-      </w:r>
-      <w:proofErr w:type="spellEnd"/>
-      <w:r>
-        <w:t xml:space="preserve"> </w:t>
-      </w:r>
-      <w:proofErr w:type="spellStart"/>
-      <w:r>
-        <w:t>bentuk</w:t>
-      </w:r>
-      <w:proofErr w:type="spellEnd"/>
-      <w:r>
-        <w:t xml:space="preserve"> </w:t>
-      </w:r>
-      <w:proofErr w:type="spellStart"/>
-      <w:r>
-        <w:t>cheque</w:t>
-      </w:r>
-      <w:proofErr w:type="spellEnd"/>
+        <w:t xml:space="preserve"> Otomatis terisi dari nominal dalam bentuk cheque</w:t>
+      </w:r>
     </w:p>
     <w:p>
       <w:pPr>
@@ -1169,58 +488,10 @@
         <w:t>:</w:t>
       </w:r>
       <w:r>
-        <w:t xml:space="preserve"> </w:t>
-      </w:r>
-      <w:proofErr w:type="spellStart"/>
-      <w:r>
-        <w:t>Otomatis</w:t>
-      </w:r>
-      <w:proofErr w:type="spellEnd"/>
-      <w:r>
-        <w:t xml:space="preserve"> </w:t>
-      </w:r>
-      <w:proofErr w:type="spellStart"/>
-      <w:r>
-        <w:t>terisi</w:t>
-      </w:r>
-      <w:proofErr w:type="spellEnd"/>
-      <w:r>
-        <w:t xml:space="preserve"> </w:t>
-      </w:r>
-      <w:proofErr w:type="spellStart"/>
-      <w:r>
-        <w:t>dari</w:t>
-      </w:r>
-      <w:proofErr w:type="spellEnd"/>
-      <w:r>
-        <w:t xml:space="preserve"> nominal</w:t>
-      </w:r>
-      <w:r>
-        <w:t xml:space="preserve"> yang </w:t>
-      </w:r>
-      <w:proofErr w:type="spellStart"/>
-      <w:r>
-        <w:t>dipakai</w:t>
-      </w:r>
-      <w:proofErr w:type="spellEnd"/>
-      <w:r>
-        <w:t xml:space="preserve"> </w:t>
-      </w:r>
-      <w:proofErr w:type="spellStart"/>
-      <w:r>
-        <w:t>untuk</w:t>
-      </w:r>
-      <w:proofErr w:type="spellEnd"/>
-      <w:r>
-        <w:t xml:space="preserve"> </w:t>
-      </w:r>
-      <w:proofErr w:type="spellStart"/>
-      <w:r>
-        <w:t>membayar</w:t>
-      </w:r>
-      <w:proofErr w:type="spellEnd"/>
-      <w:r>
-        <w:t xml:space="preserve"> AR</w:t>
+        <w:t xml:space="preserve"> Otomatis terisi dari nominal</w:t>
+      </w:r>
+      <w:r>
+        <w:t xml:space="preserve"> yang dipakai untuk membayar AR</w:t>
       </w:r>
     </w:p>
     <w:p>
@@ -1264,71 +535,7 @@
         <w:t>:</w:t>
       </w:r>
       <w:r>
-        <w:t xml:space="preserve"> </w:t>
-      </w:r>
-      <w:proofErr w:type="spellStart"/>
-      <w:r>
-        <w:t>Otomatis</w:t>
-      </w:r>
-      <w:proofErr w:type="spellEnd"/>
-      <w:r>
-        <w:t xml:space="preserve"> </w:t>
-      </w:r>
-      <w:proofErr w:type="spellStart"/>
-      <w:r>
-        <w:t>terisi</w:t>
-      </w:r>
-      <w:proofErr w:type="spellEnd"/>
-      <w:r>
-        <w:t xml:space="preserve"> </w:t>
-      </w:r>
-      <w:proofErr w:type="spellStart"/>
-      <w:r>
-        <w:t>dari</w:t>
-      </w:r>
-      <w:proofErr w:type="spellEnd"/>
-      <w:r>
-        <w:t xml:space="preserve"> nominal yang </w:t>
-      </w:r>
-      <w:proofErr w:type="spellStart"/>
-      <w:r>
-        <w:t>dipakai</w:t>
-      </w:r>
-      <w:proofErr w:type="spellEnd"/>
-      <w:r>
-        <w:t xml:space="preserve"> </w:t>
-      </w:r>
-      <w:proofErr w:type="spellStart"/>
-      <w:r>
-        <w:t>untuk</w:t>
-      </w:r>
-      <w:proofErr w:type="spellEnd"/>
-      <w:r>
-        <w:t xml:space="preserve"> DP (</w:t>
-      </w:r>
-      <w:proofErr w:type="spellStart"/>
-      <w:r>
-        <w:t>membentuk</w:t>
-      </w:r>
-      <w:proofErr w:type="spellEnd"/>
-      <w:r>
-        <w:t xml:space="preserve"> </w:t>
-      </w:r>
-      <w:proofErr w:type="spellStart"/>
-      <w:r>
-        <w:t>hutang</w:t>
-      </w:r>
-      <w:proofErr w:type="spellEnd"/>
-      <w:r>
-        <w:t xml:space="preserve"> </w:t>
-      </w:r>
-      <w:proofErr w:type="spellStart"/>
-      <w:r>
-        <w:t>baru</w:t>
-      </w:r>
-      <w:proofErr w:type="spellEnd"/>
-      <w:r>
-        <w:t>)</w:t>
+        <w:t xml:space="preserve"> Otomatis terisi dari nominal yang dipakai untuk DP (membentuk hutang baru)</w:t>
       </w:r>
     </w:p>
     <w:p>
@@ -1365,47 +572,7 @@
         <w:t>:</w:t>
       </w:r>
       <w:r>
-        <w:t xml:space="preserve"> </w:t>
-      </w:r>
-      <w:proofErr w:type="spellStart"/>
-      <w:r>
-        <w:t>Otomatis</w:t>
-      </w:r>
-      <w:proofErr w:type="spellEnd"/>
-      <w:r>
-        <w:t xml:space="preserve"> </w:t>
-      </w:r>
-      <w:proofErr w:type="spellStart"/>
-      <w:r>
-        <w:t>terisi</w:t>
-      </w:r>
-      <w:proofErr w:type="spellEnd"/>
-      <w:r>
-        <w:t xml:space="preserve"> </w:t>
-      </w:r>
-      <w:proofErr w:type="spellStart"/>
-      <w:r>
-        <w:t>dari</w:t>
-      </w:r>
-      <w:proofErr w:type="spellEnd"/>
-      <w:r>
-        <w:t xml:space="preserve"> nominal yang </w:t>
-      </w:r>
-      <w:proofErr w:type="spellStart"/>
-      <w:r>
-        <w:t>dipakai</w:t>
-      </w:r>
-      <w:proofErr w:type="spellEnd"/>
-      <w:r>
-        <w:t xml:space="preserve"> </w:t>
-      </w:r>
-      <w:proofErr w:type="spellStart"/>
-      <w:r>
-        <w:t>untuk</w:t>
-      </w:r>
-      <w:proofErr w:type="spellEnd"/>
-      <w:r>
-        <w:t xml:space="preserve"> Other Income</w:t>
+        <w:t xml:space="preserve"> Otomatis terisi dari nominal yang dipakai untuk Other Income</w:t>
       </w:r>
     </w:p>
     <w:p>
@@ -1466,15 +633,7 @@
       </w:r>
       <w:r>
         <w:tab/>
-        <w:t>: No AR (</w:t>
-      </w:r>
-      <w:proofErr w:type="spellStart"/>
-      <w:r>
-        <w:t>Piutang</w:t>
-      </w:r>
-      <w:proofErr w:type="spellEnd"/>
-      <w:r>
-        <w:t>)</w:t>
+        <w:t>: No AR (Piutang)</w:t>
       </w:r>
     </w:p>
     <w:p>
@@ -1511,53 +670,8 @@
         <w:t>:</w:t>
       </w:r>
       <w:r>
-        <w:t xml:space="preserve"> </w:t>
-      </w:r>
-      <w:proofErr w:type="spellStart"/>
-      <w:r>
-        <w:t>Tanggal</w:t>
-      </w:r>
-      <w:proofErr w:type="spellEnd"/>
-      <w:r>
-        <w:t xml:space="preserve"> AR, </w:t>
-      </w:r>
-      <w:proofErr w:type="spellStart"/>
-      <w:r>
-        <w:t>otomatis</w:t>
-      </w:r>
-      <w:proofErr w:type="spellEnd"/>
-      <w:r>
-        <w:t xml:space="preserve"> </w:t>
-      </w:r>
-      <w:proofErr w:type="spellStart"/>
-      <w:r>
-        <w:t>terisi</w:t>
-      </w:r>
-      <w:proofErr w:type="spellEnd"/>
-      <w:r>
-        <w:t xml:space="preserve"> </w:t>
-      </w:r>
-      <w:proofErr w:type="spellStart"/>
-      <w:r>
-        <w:t>berdasarkan</w:t>
-      </w:r>
-      <w:proofErr w:type="spellEnd"/>
-      <w:r>
-        <w:t xml:space="preserve"> </w:t>
-      </w:r>
-      <w:proofErr w:type="spellStart"/>
-      <w:r>
-        <w:t>tanggal</w:t>
-      </w:r>
-      <w:proofErr w:type="spellEnd"/>
-      <w:r>
-        <w:t xml:space="preserve"> AR </w:t>
-      </w:r>
-      <w:proofErr w:type="spellStart"/>
-      <w:r>
-        <w:t>terpilih</w:t>
-      </w:r>
-      <w:proofErr w:type="spellEnd"/>
+        <w:t xml:space="preserve"> Tanggal AR, otomatis terisi berdasarkan tanggal AR terpilih</w:t>
+      </w:r>
     </w:p>
     <w:p>
       <w:pPr>
@@ -1593,45 +707,8 @@
         <w:t>:</w:t>
       </w:r>
       <w:r>
-        <w:t xml:space="preserve"> </w:t>
-      </w:r>
-      <w:proofErr w:type="spellStart"/>
-      <w:r>
-        <w:t>Otomatis</w:t>
-      </w:r>
-      <w:proofErr w:type="spellEnd"/>
-      <w:r>
-        <w:t xml:space="preserve"> </w:t>
-      </w:r>
-      <w:proofErr w:type="spellStart"/>
-      <w:r>
-        <w:t>terisi</w:t>
-      </w:r>
-      <w:proofErr w:type="spellEnd"/>
-      <w:r>
-        <w:t xml:space="preserve"> </w:t>
-      </w:r>
-      <w:proofErr w:type="spellStart"/>
-      <w:r>
-        <w:t>tgl</w:t>
-      </w:r>
-      <w:proofErr w:type="spellEnd"/>
-      <w:r>
-        <w:t xml:space="preserve"> </w:t>
-      </w:r>
-      <w:proofErr w:type="spellStart"/>
-      <w:r>
-        <w:t>jatuh</w:t>
-      </w:r>
-      <w:proofErr w:type="spellEnd"/>
-      <w:r>
-        <w:t xml:space="preserve"> tempo AR </w:t>
-      </w:r>
-      <w:proofErr w:type="spellStart"/>
-      <w:r>
-        <w:t>terpilih</w:t>
-      </w:r>
-      <w:proofErr w:type="spellEnd"/>
+        <w:t xml:space="preserve"> Otomatis terisi tgl jatuh tempo AR terpilih</w:t>
+      </w:r>
     </w:p>
     <w:p>
       <w:pPr>
@@ -1667,37 +744,8 @@
         <w:t>:</w:t>
       </w:r>
       <w:r>
-        <w:t xml:space="preserve"> </w:t>
-      </w:r>
-      <w:proofErr w:type="spellStart"/>
-      <w:r>
-        <w:t>Otomatis</w:t>
-      </w:r>
-      <w:proofErr w:type="spellEnd"/>
-      <w:r>
-        <w:t xml:space="preserve"> </w:t>
-      </w:r>
-      <w:proofErr w:type="spellStart"/>
-      <w:r>
-        <w:t>terisi</w:t>
-      </w:r>
-      <w:proofErr w:type="spellEnd"/>
-      <w:r>
-        <w:t xml:space="preserve"> </w:t>
-      </w:r>
-      <w:proofErr w:type="spellStart"/>
-      <w:r>
-        <w:t>dengan</w:t>
-      </w:r>
-      <w:proofErr w:type="spellEnd"/>
-      <w:r>
-        <w:t xml:space="preserve"> account AR </w:t>
-      </w:r>
-      <w:proofErr w:type="spellStart"/>
-      <w:r>
-        <w:t>terpilih</w:t>
-      </w:r>
-      <w:proofErr w:type="spellEnd"/>
+        <w:t xml:space="preserve"> Otomatis terisi dengan account AR terpilih</w:t>
+      </w:r>
     </w:p>
     <w:p>
       <w:pPr>
@@ -1734,31 +782,7 @@
         <w:t>:</w:t>
       </w:r>
       <w:r>
-        <w:t xml:space="preserve"> </w:t>
-      </w:r>
-      <w:proofErr w:type="spellStart"/>
-      <w:r>
-        <w:t>Otomatis</w:t>
-      </w:r>
-      <w:proofErr w:type="spellEnd"/>
-      <w:r>
-        <w:t xml:space="preserve"> </w:t>
-      </w:r>
-      <w:proofErr w:type="spellStart"/>
-      <w:r>
-        <w:t>terisi</w:t>
-      </w:r>
-      <w:proofErr w:type="spellEnd"/>
-      <w:r>
-        <w:t xml:space="preserve"> </w:t>
-      </w:r>
-      <w:proofErr w:type="spellStart"/>
-      <w:r>
-        <w:t>dengan</w:t>
-      </w:r>
-      <w:proofErr w:type="spellEnd"/>
-      <w:r>
-        <w:t xml:space="preserve"> total AR</w:t>
+        <w:t xml:space="preserve"> Otomatis terisi dengan total AR</w:t>
       </w:r>
     </w:p>
     <w:p>
@@ -1795,53 +819,8 @@
         <w:t>:</w:t>
       </w:r>
       <w:r>
-        <w:t xml:space="preserve"> </w:t>
-      </w:r>
-      <w:proofErr w:type="spellStart"/>
-      <w:r>
-        <w:t>otomatis</w:t>
-      </w:r>
-      <w:proofErr w:type="spellEnd"/>
-      <w:r>
-        <w:t xml:space="preserve"> </w:t>
-      </w:r>
-      <w:proofErr w:type="spellStart"/>
-      <w:r>
-        <w:t>terisi</w:t>
-      </w:r>
-      <w:proofErr w:type="spellEnd"/>
-      <w:r>
-        <w:t xml:space="preserve"> </w:t>
-      </w:r>
-      <w:proofErr w:type="spellStart"/>
-      <w:r>
-        <w:t>dengan</w:t>
-      </w:r>
-      <w:proofErr w:type="spellEnd"/>
-      <w:r>
-        <w:t xml:space="preserve"> </w:t>
-      </w:r>
-      <w:proofErr w:type="spellStart"/>
-      <w:r>
-        <w:t>sisa</w:t>
-      </w:r>
-      <w:proofErr w:type="spellEnd"/>
-      <w:r>
-        <w:t xml:space="preserve"> AR yang </w:t>
-      </w:r>
-      <w:proofErr w:type="spellStart"/>
-      <w:r>
-        <w:t>belum</w:t>
-      </w:r>
-      <w:proofErr w:type="spellEnd"/>
-      <w:r>
-        <w:t xml:space="preserve"> </w:t>
-      </w:r>
-      <w:proofErr w:type="spellStart"/>
-      <w:r>
-        <w:t>terbayar</w:t>
-      </w:r>
-      <w:proofErr w:type="spellEnd"/>
+        <w:t xml:space="preserve"> otomatis terisi dengan sisa AR yang belum terbayar</w:t>
+      </w:r>
     </w:p>
     <w:p>
       <w:pPr>
@@ -1877,29 +856,8 @@
         <w:t>:</w:t>
       </w:r>
       <w:r>
-        <w:t xml:space="preserve"> </w:t>
-      </w:r>
-      <w:proofErr w:type="spellStart"/>
-      <w:r>
-        <w:t>Diisi</w:t>
-      </w:r>
-      <w:proofErr w:type="spellEnd"/>
-      <w:r>
-        <w:t xml:space="preserve"> </w:t>
-      </w:r>
-      <w:proofErr w:type="spellStart"/>
-      <w:r>
-        <w:t>dengan</w:t>
-      </w:r>
-      <w:proofErr w:type="spellEnd"/>
-      <w:r>
-        <w:t xml:space="preserve"> nominal </w:t>
-      </w:r>
-      <w:proofErr w:type="spellStart"/>
-      <w:r>
-        <w:t>pembayaran</w:t>
-      </w:r>
-      <w:proofErr w:type="spellEnd"/>
+        <w:t xml:space="preserve"> Diisi dengan nominal pembayaran</w:t>
+      </w:r>
     </w:p>
     <w:p>
       <w:pPr>
@@ -1960,79 +918,10 @@
         <w:tab/>
       </w:r>
       <w:r>
-        <w:t xml:space="preserve">: </w:t>
-      </w:r>
-      <w:proofErr w:type="spellStart"/>
-      <w:r>
-        <w:t>Diisi</w:t>
-      </w:r>
-      <w:proofErr w:type="spellEnd"/>
-      <w:r>
-        <w:t xml:space="preserve"> </w:t>
-      </w:r>
-      <w:proofErr w:type="spellStart"/>
-      <w:r>
-        <w:t>kode</w:t>
-      </w:r>
-      <w:proofErr w:type="spellEnd"/>
-      <w:r>
-        <w:t xml:space="preserve"> </w:t>
-      </w:r>
-      <w:proofErr w:type="spellStart"/>
-      <w:r>
-        <w:t>organisasi</w:t>
-      </w:r>
-      <w:proofErr w:type="spellEnd"/>
-      <w:r>
-        <w:t xml:space="preserve">, default </w:t>
-      </w:r>
-      <w:proofErr w:type="spellStart"/>
-      <w:r>
-        <w:t>sama</w:t>
-      </w:r>
-      <w:proofErr w:type="spellEnd"/>
-      <w:r>
-        <w:t xml:space="preserve"> </w:t>
-      </w:r>
-      <w:proofErr w:type="spellStart"/>
-      <w:r>
-        <w:t>dengan</w:t>
-      </w:r>
-      <w:proofErr w:type="spellEnd"/>
-      <w:r>
-        <w:t xml:space="preserve"> </w:t>
-      </w:r>
-      <w:proofErr w:type="spellStart"/>
-      <w:r>
-        <w:t>Organisasi</w:t>
-      </w:r>
-      <w:proofErr w:type="spellEnd"/>
-      <w:r>
-        <w:t xml:space="preserve"> yang </w:t>
-      </w:r>
-      <w:proofErr w:type="spellStart"/>
-      <w:r>
-        <w:t>dipilih</w:t>
-      </w:r>
-      <w:proofErr w:type="spellEnd"/>
-      <w:r>
-        <w:t xml:space="preserve"> di header</w:t>
-      </w:r>
-      <w:r>
-        <w:t xml:space="preserve">, </w:t>
-      </w:r>
-      <w:proofErr w:type="spellStart"/>
-      <w:proofErr w:type="gramStart"/>
-      <w:r>
-        <w:t>tipe</w:t>
-      </w:r>
-      <w:proofErr w:type="spellEnd"/>
-      <w:r>
-        <w:t xml:space="preserve"> :</w:t>
-      </w:r>
-      <w:proofErr w:type="gramEnd"/>
-      <w:r>
-        <w:t xml:space="preserve"> Button Edit</w:t>
+        <w:t>: Diisi kode organisasi, default sama dengan Organisasi yang dipilih di header</w:t>
+      </w:r>
+      <w:r>
+        <w:t>, tipe : Button Edit</w:t>
       </w:r>
     </w:p>
     <w:p>
@@ -2054,37 +943,8 @@
         <w:tab/>
       </w:r>
       <w:r>
-        <w:t xml:space="preserve">: </w:t>
-      </w:r>
-      <w:proofErr w:type="spellStart"/>
-      <w:r>
-        <w:t>Diisi</w:t>
-      </w:r>
-      <w:proofErr w:type="spellEnd"/>
-      <w:r>
-        <w:t xml:space="preserve"> </w:t>
-      </w:r>
-      <w:proofErr w:type="spellStart"/>
-      <w:r>
-        <w:t>nama</w:t>
-      </w:r>
-      <w:proofErr w:type="spellEnd"/>
-      <w:r>
-        <w:t xml:space="preserve"> </w:t>
-      </w:r>
-      <w:proofErr w:type="spellStart"/>
-      <w:r>
-        <w:t>Organisasi</w:t>
-      </w:r>
-      <w:proofErr w:type="spellEnd"/>
-      <w:r>
-        <w:t xml:space="preserve"> </w:t>
-      </w:r>
-      <w:proofErr w:type="spellStart"/>
-      <w:r>
-        <w:t>terpilih</w:t>
-      </w:r>
-      <w:proofErr w:type="spellEnd"/>
+        <w:t>: Diisi nama Organisasi terpilih</w:t>
+      </w:r>
     </w:p>
     <w:p>
       <w:pPr>
@@ -2095,43 +955,17 @@
         </w:numPr>
         <w:ind w:left="851" w:hanging="284"/>
       </w:pPr>
-      <w:proofErr w:type="spellStart"/>
       <w:r>
         <w:t>Duedate</w:t>
       </w:r>
-      <w:proofErr w:type="spellEnd"/>
-      <w:r>
-        <w:tab/>
-      </w:r>
-      <w:r>
-        <w:tab/>
-      </w:r>
-      <w:r>
-        <w:t xml:space="preserve">: </w:t>
-      </w:r>
-      <w:proofErr w:type="spellStart"/>
-      <w:r>
-        <w:t>Tanggal</w:t>
-      </w:r>
-      <w:proofErr w:type="spellEnd"/>
-      <w:r>
-        <w:t xml:space="preserve"> </w:t>
-      </w:r>
-      <w:proofErr w:type="spellStart"/>
-      <w:r>
-        <w:t>jatuh</w:t>
-      </w:r>
-      <w:proofErr w:type="spellEnd"/>
-      <w:r>
-        <w:t xml:space="preserve"> tempo, </w:t>
-      </w:r>
-      <w:proofErr w:type="gramStart"/>
-      <w:r>
-        <w:t>default :</w:t>
-      </w:r>
-      <w:proofErr w:type="gramEnd"/>
-      <w:r>
-        <w:t xml:space="preserve"> Now + 7</w:t>
+      <w:r>
+        <w:tab/>
+      </w:r>
+      <w:r>
+        <w:tab/>
+      </w:r>
+      <w:r>
+        <w:t>: Tanggal jatuh tempo, default : Now + 7</w:t>
       </w:r>
     </w:p>
     <w:p>
@@ -2153,21 +987,8 @@
         <w:tab/>
       </w:r>
       <w:r>
-        <w:t xml:space="preserve">: </w:t>
-      </w:r>
-      <w:proofErr w:type="spellStart"/>
-      <w:r>
-        <w:t>Keterangan</w:t>
-      </w:r>
-      <w:proofErr w:type="spellEnd"/>
-      <w:r>
-        <w:t xml:space="preserve"> </w:t>
-      </w:r>
-      <w:proofErr w:type="spellStart"/>
-      <w:r>
-        <w:t>secukupnya</w:t>
-      </w:r>
-      <w:proofErr w:type="spellEnd"/>
+        <w:t>: Keterangan secukupnya</w:t>
+      </w:r>
     </w:p>
     <w:p>
       <w:pPr>
@@ -2188,21 +1009,8 @@
         <w:tab/>
       </w:r>
       <w:r>
-        <w:t xml:space="preserve">: </w:t>
-      </w:r>
-      <w:proofErr w:type="spellStart"/>
-      <w:r>
-        <w:t>Pilih</w:t>
-      </w:r>
-      <w:proofErr w:type="spellEnd"/>
-      <w:r>
-        <w:t xml:space="preserve"> account </w:t>
-      </w:r>
-      <w:proofErr w:type="spellStart"/>
-      <w:r>
-        <w:t>Hutang</w:t>
-      </w:r>
-      <w:proofErr w:type="spellEnd"/>
+        <w:t>: Pilih account Hutang</w:t>
+      </w:r>
     </w:p>
     <w:p>
       <w:pPr>
@@ -2271,21 +1079,8 @@
         <w:tab/>
       </w:r>
       <w:r>
-        <w:t xml:space="preserve">: </w:t>
-      </w:r>
-      <w:proofErr w:type="spellStart"/>
-      <w:r>
-        <w:t>Keterangan</w:t>
-      </w:r>
-      <w:proofErr w:type="spellEnd"/>
-      <w:r>
-        <w:t xml:space="preserve"> </w:t>
-      </w:r>
-      <w:proofErr w:type="spellStart"/>
-      <w:r>
-        <w:t>secukupnya</w:t>
-      </w:r>
-      <w:proofErr w:type="spellEnd"/>
+        <w:t>: Keterangan secukupnya</w:t>
+      </w:r>
     </w:p>
     <w:p>
       <w:pPr>
@@ -2306,21 +1101,8 @@
         <w:tab/>
       </w:r>
       <w:r>
-        <w:t xml:space="preserve">: </w:t>
-      </w:r>
-      <w:proofErr w:type="spellStart"/>
-      <w:r>
-        <w:t>Pilih</w:t>
-      </w:r>
-      <w:proofErr w:type="spellEnd"/>
-      <w:r>
-        <w:t xml:space="preserve"> account </w:t>
-      </w:r>
-      <w:proofErr w:type="spellStart"/>
-      <w:r>
-        <w:t>pendapatan</w:t>
-      </w:r>
-      <w:proofErr w:type="spellEnd"/>
+        <w:t>: Pilih account pendapatan</w:t>
+      </w:r>
     </w:p>
     <w:p>
       <w:pPr>
@@ -2341,10 +1123,7 @@
         <w:tab/>
       </w:r>
       <w:r>
-        <w:t xml:space="preserve">: Nominal </w:t>
-      </w:r>
-      <w:r>
-        <w:t>OI</w:t>
+        <w:t>: Nominal OI</w:t>
       </w:r>
     </w:p>
     <w:p>
@@ -2366,26 +1145,10 @@
         <w:tab/>
       </w:r>
       <w:r>
-        <w:t>: Profit center (</w:t>
-      </w:r>
-      <w:proofErr w:type="spellStart"/>
-      <w:r>
-        <w:t>Diisi</w:t>
-      </w:r>
-      <w:proofErr w:type="spellEnd"/>
-      <w:r>
-        <w:t xml:space="preserve"> data cost center)</w:t>
-      </w:r>
-      <w:r>
-        <w:t xml:space="preserve">, </w:t>
-      </w:r>
-      <w:proofErr w:type="spellStart"/>
-      <w:r>
-        <w:t>ext</w:t>
-      </w:r>
-      <w:proofErr w:type="spellEnd"/>
-      <w:r>
-        <w:t xml:space="preserve"> look up</w:t>
+        <w:t>: Profit center (Diisi data cost center)</w:t>
+      </w:r>
+      <w:r>
+        <w:t>, ext look up</w:t>
       </w:r>
     </w:p>
     <w:p>
@@ -2397,7 +1160,6 @@
           <w:u w:val="single"/>
         </w:rPr>
       </w:pPr>
-      <w:proofErr w:type="spellStart"/>
       <w:r>
         <w:rPr>
           <w:b/>
@@ -2406,7 +1168,6 @@
         </w:rPr>
         <w:t>Cheques</w:t>
       </w:r>
-      <w:proofErr w:type="spellEnd"/>
     </w:p>
     <w:p>
       <w:pPr>
@@ -2417,33 +1178,18 @@
         </w:numPr>
         <w:ind w:left="851" w:hanging="284"/>
       </w:pPr>
-      <w:proofErr w:type="spellStart"/>
-      <w:r>
-        <w:t>Checque</w:t>
-      </w:r>
-      <w:proofErr w:type="spellEnd"/>
-      <w:r>
-        <w:t xml:space="preserve"> </w:t>
-      </w:r>
-      <w:proofErr w:type="spellStart"/>
-      <w:r>
-        <w:t>Num</w:t>
-      </w:r>
-      <w:proofErr w:type="spellEnd"/>
-      <w:r>
-        <w:tab/>
-      </w:r>
-      <w:r>
-        <w:tab/>
-      </w:r>
-      <w:r>
-        <w:t xml:space="preserve">: No </w:t>
-      </w:r>
-      <w:proofErr w:type="spellStart"/>
-      <w:r>
-        <w:t>Cek</w:t>
-      </w:r>
-      <w:proofErr w:type="spellEnd"/>
+      <w:r>
+        <w:t>Checque Num</w:t>
+      </w:r>
+      <w:r>
+        <w:tab/>
+      </w:r>
+      <w:r>
+        <w:tab/>
+      </w:r>
+      <w:r>
+        <w:t>: No Cek</w:t>
+      </w:r>
     </w:p>
     <w:p>
       <w:pPr>
@@ -2478,39 +1224,7 @@
         <w:t>Definitions, Acronyms, and Abbreviations</w:t>
       </w:r>
       <w:r>
-        <w:t xml:space="preserve"> (</w:t>
-      </w:r>
-      <w:proofErr w:type="spellStart"/>
-      <w:r>
-        <w:t>Definisi</w:t>
-      </w:r>
-      <w:proofErr w:type="spellEnd"/>
-      <w:r>
-        <w:t xml:space="preserve">, </w:t>
-      </w:r>
-      <w:proofErr w:type="spellStart"/>
-      <w:r>
-        <w:t>Istilah</w:t>
-      </w:r>
-      <w:proofErr w:type="spellEnd"/>
-      <w:r>
-        <w:t xml:space="preserve">, </w:t>
-      </w:r>
-      <w:proofErr w:type="spellStart"/>
-      <w:r>
-        <w:t>dan</w:t>
-      </w:r>
-      <w:proofErr w:type="spellEnd"/>
-      <w:r>
-        <w:t xml:space="preserve"> </w:t>
-      </w:r>
-      <w:proofErr w:type="spellStart"/>
-      <w:r>
-        <w:t>Singkatan</w:t>
-      </w:r>
-      <w:proofErr w:type="spellEnd"/>
-      <w:r>
-        <w:t>)</w:t>
+        <w:t xml:space="preserve"> (Definisi, Istilah, dan Singkatan)</w:t>
       </w:r>
     </w:p>
     <w:p>
@@ -2530,93 +1244,8 @@
       </w:r>
       <w:r>
         <w:tab/>
-        <w:t xml:space="preserve">: AP yang </w:t>
-      </w:r>
-      <w:proofErr w:type="spellStart"/>
-      <w:r>
-        <w:t>tergenerate</w:t>
-      </w:r>
-      <w:proofErr w:type="spellEnd"/>
-      <w:r>
-        <w:t xml:space="preserve"> </w:t>
-      </w:r>
-      <w:proofErr w:type="spellStart"/>
-      <w:r>
-        <w:t>karena</w:t>
-      </w:r>
-      <w:proofErr w:type="spellEnd"/>
-      <w:r>
-        <w:t xml:space="preserve"> </w:t>
-      </w:r>
-      <w:proofErr w:type="spellStart"/>
-      <w:r>
-        <w:t>perusahaan</w:t>
-      </w:r>
-      <w:proofErr w:type="spellEnd"/>
-      <w:r>
-        <w:t xml:space="preserve"> </w:t>
-      </w:r>
-      <w:proofErr w:type="spellStart"/>
-      <w:r>
-        <w:t>menerima</w:t>
-      </w:r>
-      <w:proofErr w:type="spellEnd"/>
-      <w:r>
-        <w:t xml:space="preserve"> </w:t>
-      </w:r>
-      <w:proofErr w:type="spellStart"/>
-      <w:r>
-        <w:t>uang</w:t>
-      </w:r>
-      <w:proofErr w:type="spellEnd"/>
-      <w:r>
-        <w:t xml:space="preserve"> </w:t>
-      </w:r>
-      <w:proofErr w:type="spellStart"/>
-      <w:r>
-        <w:t>dari</w:t>
-      </w:r>
-      <w:proofErr w:type="spellEnd"/>
-      <w:r>
-        <w:t xml:space="preserve"> </w:t>
-      </w:r>
-      <w:proofErr w:type="spellStart"/>
-      <w:r>
-        <w:t>luar</w:t>
-      </w:r>
-      <w:proofErr w:type="spellEnd"/>
-      <w:r>
-        <w:t xml:space="preserve"> </w:t>
-      </w:r>
-      <w:proofErr w:type="spellStart"/>
-      <w:r>
-        <w:t>dan</w:t>
-      </w:r>
-      <w:proofErr w:type="spellEnd"/>
-      <w:r>
-        <w:t xml:space="preserve"> </w:t>
-      </w:r>
-      <w:proofErr w:type="spellStart"/>
-      <w:r>
-        <w:t>diakui</w:t>
-      </w:r>
-      <w:proofErr w:type="spellEnd"/>
-      <w:r>
-        <w:t xml:space="preserve"> </w:t>
-      </w:r>
-      <w:proofErr w:type="spellStart"/>
-      <w:r>
-        <w:t>sebai</w:t>
-      </w:r>
-      <w:proofErr w:type="spellEnd"/>
-      <w:r>
-        <w:t xml:space="preserve"> </w:t>
-      </w:r>
-      <w:proofErr w:type="spellStart"/>
-      <w:r>
-        <w:t>hutang</w:t>
-      </w:r>
-      <w:proofErr w:type="spellEnd"/>
+        <w:t>: AP yang tergenerate karena perusahaan menerima uang dari luar dan diakui sebai hutang</w:t>
+      </w:r>
     </w:p>
     <w:p>
       <w:pPr>
@@ -2642,37 +1271,8 @@
       <w:r>
         <w:t xml:space="preserve">: </w:t>
       </w:r>
-      <w:proofErr w:type="spellStart"/>
-      <w:r>
-        <w:t>Alokasi</w:t>
-      </w:r>
-      <w:proofErr w:type="spellEnd"/>
-      <w:r>
-        <w:t xml:space="preserve"> </w:t>
-      </w:r>
-      <w:proofErr w:type="spellStart"/>
-      <w:r>
-        <w:t>atas</w:t>
-      </w:r>
-      <w:proofErr w:type="spellEnd"/>
-      <w:r>
-        <w:t xml:space="preserve"> dana </w:t>
-      </w:r>
-      <w:proofErr w:type="spellStart"/>
-      <w:r>
-        <w:t>yg</w:t>
-      </w:r>
-      <w:proofErr w:type="spellEnd"/>
-      <w:r>
-        <w:t xml:space="preserve"> </w:t>
-      </w:r>
-      <w:proofErr w:type="spellStart"/>
-      <w:r>
-        <w:t>diterima</w:t>
-      </w:r>
-      <w:proofErr w:type="spellEnd"/>
-      <w:r>
-        <w:t xml:space="preserve"> / Profit center</w:t>
+      <w:r>
+        <w:t>Alokasi atas dana yg diterima / Profit center</w:t>
       </w:r>
     </w:p>
     <w:p>
@@ -2680,15 +1280,7 @@
         <w:pStyle w:val="Heading2"/>
       </w:pPr>
       <w:r>
-        <w:t>References (</w:t>
-      </w:r>
-      <w:proofErr w:type="spellStart"/>
-      <w:r>
-        <w:t>Referensi</w:t>
-      </w:r>
-      <w:proofErr w:type="spellEnd"/>
-      <w:r>
-        <w:t>)</w:t>
+        <w:t>References (Referensi)</w:t>
       </w:r>
     </w:p>
     <w:p>
@@ -2696,31 +1288,7 @@
         <w:pStyle w:val="Heading2"/>
       </w:pPr>
       <w:r>
-        <w:t>Overview (</w:t>
-      </w:r>
-      <w:proofErr w:type="spellStart"/>
-      <w:r>
-        <w:t>Gambaran</w:t>
-      </w:r>
-      <w:proofErr w:type="spellEnd"/>
-      <w:r>
-        <w:t xml:space="preserve"> </w:t>
-      </w:r>
-      <w:proofErr w:type="spellStart"/>
-      <w:r>
-        <w:t>Umum</w:t>
-      </w:r>
-      <w:proofErr w:type="spellEnd"/>
-      <w:r>
-        <w:t xml:space="preserve"> </w:t>
-      </w:r>
-      <w:proofErr w:type="spellStart"/>
-      <w:r>
-        <w:t>Dokumen</w:t>
-      </w:r>
-      <w:proofErr w:type="spellEnd"/>
-      <w:r>
-        <w:t>)</w:t>
+        <w:t>Overview (Gambaran Umum Dokumen)</w:t>
       </w:r>
     </w:p>
     <w:p>
@@ -2730,182 +1298,26 @@
       <w:r>
         <w:t xml:space="preserve">Sub </w:t>
       </w:r>
-      <w:proofErr w:type="spellStart"/>
-      <w:r>
-        <w:t>Modul</w:t>
-      </w:r>
-      <w:proofErr w:type="spellEnd"/>
-      <w:r>
-        <w:t xml:space="preserve"> </w:t>
+      <w:r>
+        <w:t xml:space="preserve">Modul </w:t>
       </w:r>
       <w:r>
         <w:t xml:space="preserve">Job </w:t>
       </w:r>
       <w:r>
-        <w:t xml:space="preserve">Outsource </w:t>
-      </w:r>
-      <w:proofErr w:type="spellStart"/>
-      <w:r>
-        <w:t>adalah</w:t>
-      </w:r>
-      <w:proofErr w:type="spellEnd"/>
-      <w:r>
-        <w:t xml:space="preserve"> </w:t>
-      </w:r>
-      <w:proofErr w:type="spellStart"/>
-      <w:r>
-        <w:t>salah</w:t>
-      </w:r>
-      <w:proofErr w:type="spellEnd"/>
-      <w:r>
-        <w:t xml:space="preserve"> </w:t>
-      </w:r>
-      <w:proofErr w:type="spellStart"/>
-      <w:r>
-        <w:t>satu</w:t>
-      </w:r>
-      <w:proofErr w:type="spellEnd"/>
-      <w:r>
-        <w:t xml:space="preserve"> </w:t>
-      </w:r>
-      <w:proofErr w:type="spellStart"/>
-      <w:r>
-        <w:t>modul</w:t>
-      </w:r>
-      <w:proofErr w:type="spellEnd"/>
-      <w:r>
-        <w:t xml:space="preserve"> </w:t>
-      </w:r>
-      <w:r>
-        <w:t xml:space="preserve">Product Costing </w:t>
-      </w:r>
-      <w:proofErr w:type="spellStart"/>
-      <w:r>
-        <w:t>dan</w:t>
-      </w:r>
-      <w:proofErr w:type="spellEnd"/>
-      <w:r>
-        <w:t xml:space="preserve"> </w:t>
-      </w:r>
-      <w:proofErr w:type="spellStart"/>
-      <w:r>
-        <w:t>Modul</w:t>
-      </w:r>
-      <w:proofErr w:type="spellEnd"/>
-      <w:r>
-        <w:t xml:space="preserve"> Procure </w:t>
-      </w:r>
-      <w:proofErr w:type="gramStart"/>
-      <w:r>
-        <w:t>To</w:t>
-      </w:r>
-      <w:proofErr w:type="gramEnd"/>
-      <w:r>
-        <w:t xml:space="preserve"> Pay </w:t>
-      </w:r>
-      <w:proofErr w:type="spellStart"/>
-      <w:r>
-        <w:t>atas</w:t>
-      </w:r>
-      <w:proofErr w:type="spellEnd"/>
-      <w:r>
-        <w:t xml:space="preserve"> </w:t>
-      </w:r>
-      <w:proofErr w:type="spellStart"/>
-      <w:r>
-        <w:t>Jasa</w:t>
-      </w:r>
-      <w:proofErr w:type="spellEnd"/>
-      <w:r>
-        <w:t xml:space="preserve">. </w:t>
-      </w:r>
-      <w:proofErr w:type="spellStart"/>
-      <w:r>
-        <w:t>Ketika</w:t>
-      </w:r>
-      <w:proofErr w:type="spellEnd"/>
-      <w:r>
-        <w:t xml:space="preserve"> proses approve </w:t>
-      </w:r>
-      <w:proofErr w:type="spellStart"/>
-      <w:r>
-        <w:t>atas</w:t>
-      </w:r>
-      <w:proofErr w:type="spellEnd"/>
-      <w:r>
-        <w:t xml:space="preserve"> </w:t>
-      </w:r>
-      <w:proofErr w:type="spellStart"/>
-      <w:r>
-        <w:t>transaksi</w:t>
-      </w:r>
-      <w:proofErr w:type="spellEnd"/>
-      <w:r>
-        <w:t xml:space="preserve"> </w:t>
-      </w:r>
-      <w:proofErr w:type="spellStart"/>
-      <w:r>
-        <w:t>ini</w:t>
-      </w:r>
-      <w:proofErr w:type="spellEnd"/>
-      <w:r>
-        <w:t xml:space="preserve">, </w:t>
-      </w:r>
-      <w:proofErr w:type="spellStart"/>
-      <w:r>
-        <w:t>maka</w:t>
-      </w:r>
-      <w:proofErr w:type="spellEnd"/>
-      <w:r>
-        <w:t xml:space="preserve"> </w:t>
-      </w:r>
-      <w:proofErr w:type="spellStart"/>
-      <w:r>
-        <w:t>akan</w:t>
-      </w:r>
-      <w:proofErr w:type="spellEnd"/>
-      <w:r>
-        <w:t xml:space="preserve"> </w:t>
-      </w:r>
-      <w:proofErr w:type="spellStart"/>
-      <w:r>
-        <w:t>dasar</w:t>
-      </w:r>
-      <w:proofErr w:type="spellEnd"/>
-      <w:r>
-        <w:t xml:space="preserve"> </w:t>
-      </w:r>
-      <w:proofErr w:type="spellStart"/>
-      <w:r>
-        <w:t>untuk</w:t>
-      </w:r>
-      <w:proofErr w:type="spellEnd"/>
-      <w:r>
-        <w:t xml:space="preserve"> </w:t>
-      </w:r>
-      <w:proofErr w:type="spellStart"/>
-      <w:r>
-        <w:t>melakukan</w:t>
-      </w:r>
-      <w:proofErr w:type="spellEnd"/>
-      <w:r>
-        <w:t xml:space="preserve"> </w:t>
-      </w:r>
-      <w:proofErr w:type="spellStart"/>
-      <w:r>
-        <w:t>inputan</w:t>
-      </w:r>
-      <w:proofErr w:type="spellEnd"/>
-      <w:r>
-        <w:t xml:space="preserve"> PO Outsource </w:t>
-      </w:r>
-      <w:proofErr w:type="spellStart"/>
-      <w:r>
-        <w:t>dan</w:t>
-      </w:r>
-      <w:proofErr w:type="spellEnd"/>
-      <w:r>
-        <w:t xml:space="preserve"> Receive Outsource</w:t>
+        <w:t>Outsource adalah</w:t>
+      </w:r>
+      <w:r>
+        <w:t xml:space="preserve"> salah satu modul </w:t>
+      </w:r>
+      <w:r>
+        <w:t>Product Costing dan Modul Procure To Pay atas Jasa</w:t>
+      </w:r>
+      <w:r>
+        <w:t xml:space="preserve">. Ketika proses approve atas transaksi ini, maka akan </w:t>
+      </w:r>
+      <w:r>
+        <w:t>dasar untuk melakukan inputan PO Outsource dan Receive Outsource</w:t>
       </w:r>
       <w:r>
         <w:t>.</w:t>
@@ -2915,101 +1327,8 @@
       <w:pPr>
         <w:pStyle w:val="ListParagraph"/>
       </w:pPr>
-      <w:proofErr w:type="spellStart"/>
-      <w:r>
-        <w:t>Kebutuhan</w:t>
-      </w:r>
-      <w:proofErr w:type="spellEnd"/>
-      <w:r>
-        <w:t xml:space="preserve"> </w:t>
-      </w:r>
-      <w:proofErr w:type="spellStart"/>
-      <w:r>
-        <w:t>Konsep</w:t>
-      </w:r>
-      <w:proofErr w:type="spellEnd"/>
-      <w:r>
-        <w:t xml:space="preserve"> </w:t>
-      </w:r>
-      <w:proofErr w:type="spellStart"/>
-      <w:r>
-        <w:t>dan</w:t>
-      </w:r>
-      <w:proofErr w:type="spellEnd"/>
-      <w:r>
-        <w:t xml:space="preserve"> </w:t>
-      </w:r>
-      <w:proofErr w:type="spellStart"/>
-      <w:r>
-        <w:t>teknis</w:t>
-      </w:r>
-      <w:proofErr w:type="spellEnd"/>
-      <w:r>
-        <w:t xml:space="preserve"> </w:t>
-      </w:r>
-      <w:proofErr w:type="spellStart"/>
-      <w:r>
-        <w:t>pengembangan</w:t>
-      </w:r>
-      <w:proofErr w:type="spellEnd"/>
-      <w:r>
-        <w:t xml:space="preserve"> </w:t>
-      </w:r>
-      <w:proofErr w:type="spellStart"/>
-      <w:r>
-        <w:t>atas</w:t>
-      </w:r>
-      <w:proofErr w:type="spellEnd"/>
-      <w:r>
-        <w:t xml:space="preserve"> </w:t>
-      </w:r>
-      <w:proofErr w:type="spellStart"/>
-      <w:r>
-        <w:t>modul</w:t>
-      </w:r>
-      <w:proofErr w:type="spellEnd"/>
-      <w:r>
-        <w:t xml:space="preserve"> </w:t>
-      </w:r>
-      <w:proofErr w:type="spellStart"/>
-      <w:r>
-        <w:t>ini</w:t>
-      </w:r>
-      <w:proofErr w:type="spellEnd"/>
-      <w:r>
-        <w:t xml:space="preserve"> </w:t>
-      </w:r>
-      <w:proofErr w:type="spellStart"/>
-      <w:r>
-        <w:t>akan</w:t>
-      </w:r>
-      <w:proofErr w:type="spellEnd"/>
-      <w:r>
-        <w:t xml:space="preserve"> di </w:t>
-      </w:r>
-      <w:proofErr w:type="spellStart"/>
-      <w:r>
-        <w:t>bahas</w:t>
-      </w:r>
-      <w:proofErr w:type="spellEnd"/>
-      <w:r>
-        <w:t xml:space="preserve"> </w:t>
-      </w:r>
-      <w:proofErr w:type="spellStart"/>
-      <w:r>
-        <w:t>pada</w:t>
-      </w:r>
-      <w:proofErr w:type="spellEnd"/>
-      <w:r>
-        <w:t xml:space="preserve"> </w:t>
-      </w:r>
-      <w:proofErr w:type="spellStart"/>
-      <w:r>
-        <w:t>bagian</w:t>
-      </w:r>
-      <w:proofErr w:type="spellEnd"/>
-      <w:r>
-        <w:t xml:space="preserve"> Supporting Information.</w:t>
+      <w:r>
+        <w:t>Kebutuhan Konsep dan teknis pengembangan atas modul ini akan di bahas pada bagian Supporting Information.</w:t>
       </w:r>
     </w:p>
     <w:p>
@@ -3107,192 +1426,11 @@
       <w:pPr>
         <w:pStyle w:val="ListParagraph"/>
       </w:pPr>
-      <w:proofErr w:type="spellStart"/>
-      <w:r>
-        <w:t>Untuk</w:t>
-      </w:r>
-      <w:proofErr w:type="spellEnd"/>
-      <w:r>
-        <w:t xml:space="preserve"> </w:t>
-      </w:r>
-      <w:proofErr w:type="spellStart"/>
-      <w:r>
-        <w:t>Struktur</w:t>
-      </w:r>
-      <w:proofErr w:type="spellEnd"/>
-      <w:r>
-        <w:t xml:space="preserve"> </w:t>
-      </w:r>
-      <w:proofErr w:type="spellStart"/>
-      <w:r>
-        <w:t>Tabel</w:t>
-      </w:r>
-      <w:proofErr w:type="spellEnd"/>
-      <w:r>
-        <w:t xml:space="preserve"> Data </w:t>
-      </w:r>
-      <w:proofErr w:type="spellStart"/>
-      <w:r>
-        <w:t>dan</w:t>
-      </w:r>
-      <w:proofErr w:type="spellEnd"/>
-      <w:r>
-        <w:t xml:space="preserve"> </w:t>
-      </w:r>
-      <w:proofErr w:type="spellStart"/>
-      <w:r>
-        <w:t>relasi</w:t>
-      </w:r>
-      <w:proofErr w:type="spellEnd"/>
-      <w:r>
-        <w:t xml:space="preserve"> </w:t>
-      </w:r>
-      <w:proofErr w:type="spellStart"/>
-      <w:r>
-        <w:t>nya</w:t>
-      </w:r>
-      <w:proofErr w:type="spellEnd"/>
-      <w:r>
-        <w:t xml:space="preserve"> </w:t>
-      </w:r>
-      <w:proofErr w:type="spellStart"/>
-      <w:r>
-        <w:t>juga</w:t>
-      </w:r>
-      <w:proofErr w:type="spellEnd"/>
-      <w:r>
-        <w:t xml:space="preserve"> </w:t>
-      </w:r>
-      <w:proofErr w:type="spellStart"/>
-      <w:r>
-        <w:t>digambarkan</w:t>
-      </w:r>
-      <w:proofErr w:type="spellEnd"/>
-      <w:r>
-        <w:t xml:space="preserve"> </w:t>
-      </w:r>
-      <w:proofErr w:type="spellStart"/>
-      <w:r>
-        <w:t>oleh</w:t>
-      </w:r>
-      <w:proofErr w:type="spellEnd"/>
-      <w:r>
-        <w:t xml:space="preserve"> Class Object Model </w:t>
-      </w:r>
-      <w:proofErr w:type="spellStart"/>
-      <w:r>
-        <w:t>seperti</w:t>
-      </w:r>
-      <w:proofErr w:type="spellEnd"/>
-      <w:r>
-        <w:t xml:space="preserve"> </w:t>
-      </w:r>
-      <w:proofErr w:type="spellStart"/>
-      <w:r>
-        <w:t>diatas</w:t>
-      </w:r>
-      <w:proofErr w:type="spellEnd"/>
-      <w:r>
-        <w:t>.</w:t>
-      </w:r>
-      <w:r>
-        <w:t xml:space="preserve"> </w:t>
-      </w:r>
-      <w:proofErr w:type="spellStart"/>
-      <w:r>
-        <w:t>Sedangkan</w:t>
-      </w:r>
-      <w:proofErr w:type="spellEnd"/>
-      <w:r>
-        <w:t xml:space="preserve"> </w:t>
-      </w:r>
-      <w:proofErr w:type="spellStart"/>
-      <w:r>
-        <w:t>untuk</w:t>
-      </w:r>
-      <w:proofErr w:type="spellEnd"/>
-      <w:r>
-        <w:t xml:space="preserve"> </w:t>
-      </w:r>
-      <w:proofErr w:type="spellStart"/>
-      <w:r>
-        <w:t>Penamaan</w:t>
-      </w:r>
-      <w:proofErr w:type="spellEnd"/>
-      <w:r>
-        <w:t xml:space="preserve"> </w:t>
-      </w:r>
-      <w:proofErr w:type="spellStart"/>
-      <w:r>
-        <w:t>dan</w:t>
-      </w:r>
-      <w:proofErr w:type="spellEnd"/>
-      <w:r>
-        <w:t xml:space="preserve"> </w:t>
-      </w:r>
-      <w:proofErr w:type="spellStart"/>
-      <w:r>
-        <w:t>Pemilihan</w:t>
-      </w:r>
-      <w:proofErr w:type="spellEnd"/>
-      <w:r>
-        <w:t xml:space="preserve"> </w:t>
-      </w:r>
-      <w:proofErr w:type="spellStart"/>
-      <w:r>
-        <w:t>Tipe</w:t>
-      </w:r>
-      <w:proofErr w:type="spellEnd"/>
-      <w:r>
-        <w:t xml:space="preserve"> Field </w:t>
-      </w:r>
-      <w:proofErr w:type="spellStart"/>
-      <w:r>
-        <w:t>pada</w:t>
-      </w:r>
-      <w:proofErr w:type="spellEnd"/>
-      <w:r>
-        <w:t xml:space="preserve"> Table </w:t>
-      </w:r>
-      <w:proofErr w:type="spellStart"/>
-      <w:r>
-        <w:t>disesuaikan</w:t>
-      </w:r>
-      <w:proofErr w:type="spellEnd"/>
-      <w:r>
-        <w:t xml:space="preserve"> </w:t>
-      </w:r>
-      <w:proofErr w:type="spellStart"/>
-      <w:r>
-        <w:t>oleh</w:t>
-      </w:r>
-      <w:proofErr w:type="spellEnd"/>
-      <w:r>
-        <w:t xml:space="preserve"> developer </w:t>
-      </w:r>
-      <w:proofErr w:type="spellStart"/>
-      <w:r>
-        <w:t>sesuasi</w:t>
-      </w:r>
-      <w:proofErr w:type="spellEnd"/>
-      <w:r>
-        <w:t xml:space="preserve"> </w:t>
-      </w:r>
-      <w:proofErr w:type="spellStart"/>
-      <w:r>
-        <w:t>standar</w:t>
-      </w:r>
-      <w:proofErr w:type="spellEnd"/>
-      <w:r>
-        <w:t xml:space="preserve"> yang </w:t>
-      </w:r>
-      <w:proofErr w:type="spellStart"/>
-      <w:r>
-        <w:t>disepakati</w:t>
-      </w:r>
-      <w:proofErr w:type="spellEnd"/>
-      <w:r>
-        <w:t>.</w:t>
+      <w:r>
+        <w:t>Untuk Struktur Tabel Data dan relasi nya juga digambarkan oleh Class Object Model seperti diatas.</w:t>
+      </w:r>
+      <w:r>
+        <w:t xml:space="preserve"> Sedangkan untuk Penamaan dan Pemilihan Tipe Field pada Table disesuaikan oleh developer sesuasi standar yang disepakati.</w:t>
       </w:r>
     </w:p>
     <w:p>
@@ -3318,37 +1456,8 @@
       <w:pPr>
         <w:pStyle w:val="ListParagraph"/>
       </w:pPr>
-      <w:proofErr w:type="spellStart"/>
-      <w:r>
-        <w:t>Diusahakan</w:t>
-      </w:r>
-      <w:proofErr w:type="spellEnd"/>
-      <w:r>
-        <w:t xml:space="preserve"> </w:t>
-      </w:r>
-      <w:proofErr w:type="spellStart"/>
-      <w:r>
-        <w:t>menggunkan</w:t>
-      </w:r>
-      <w:proofErr w:type="spellEnd"/>
-      <w:r>
-        <w:t xml:space="preserve"> </w:t>
-      </w:r>
-      <w:proofErr w:type="spellStart"/>
-      <w:r>
-        <w:t>komponen</w:t>
-      </w:r>
-      <w:proofErr w:type="spellEnd"/>
-      <w:r>
-        <w:t xml:space="preserve"> </w:t>
-      </w:r>
-      <w:proofErr w:type="spellStart"/>
-      <w:r>
-        <w:t>DevExpress</w:t>
-      </w:r>
-      <w:proofErr w:type="spellEnd"/>
-      <w:r>
-        <w:t>.</w:t>
+      <w:r>
+        <w:t>Diusahakan menggunkan komponen DevExpress.</w:t>
       </w:r>
     </w:p>
     <w:p>
@@ -3411,15 +1520,7 @@
         <w:jc w:val="center"/>
       </w:pPr>
       <w:r>
-        <w:t xml:space="preserve">Form </w:t>
-      </w:r>
-      <w:proofErr w:type="spellStart"/>
-      <w:r>
-        <w:t>dengan</w:t>
-      </w:r>
-      <w:proofErr w:type="spellEnd"/>
-      <w:r>
-        <w:t xml:space="preserve"> Tab </w:t>
+        <w:t xml:space="preserve">Form dengan Tab </w:t>
       </w:r>
       <w:r>
         <w:t>AP List</w:t>
@@ -3430,7 +1531,6 @@
         <w:pStyle w:val="ListParagraph"/>
         <w:jc w:val="center"/>
       </w:pPr>
-      <w:bookmarkStart w:id="0" w:name="_GoBack"/>
       <w:r>
         <w:rPr>
           <w:noProof/>
@@ -3473,22 +1573,13 @@
         </w:drawing>
       </w:r>
     </w:p>
-    <w:bookmarkEnd w:id="0"/>
     <w:p>
       <w:pPr>
         <w:pStyle w:val="ListParagraph"/>
         <w:jc w:val="center"/>
       </w:pPr>
       <w:r>
-        <w:t xml:space="preserve">Form </w:t>
-      </w:r>
-      <w:proofErr w:type="spellStart"/>
-      <w:r>
-        <w:t>dengan</w:t>
-      </w:r>
-      <w:proofErr w:type="spellEnd"/>
-      <w:r>
-        <w:t xml:space="preserve"> New AP</w:t>
+        <w:t>Form dengan New AP</w:t>
       </w:r>
     </w:p>
     <w:p>
@@ -3544,15 +1635,7 @@
         <w:jc w:val="center"/>
       </w:pPr>
       <w:r>
-        <w:t xml:space="preserve">Form </w:t>
-      </w:r>
-      <w:proofErr w:type="spellStart"/>
-      <w:r>
-        <w:t>Dengan</w:t>
-      </w:r>
-      <w:proofErr w:type="spellEnd"/>
-      <w:r>
-        <w:t xml:space="preserve"> Other Income</w:t>
+        <w:t>Form Dengan Other Income</w:t>
       </w:r>
     </w:p>
     <w:p>
@@ -3608,21 +1691,8 @@
         <w:jc w:val="center"/>
       </w:pPr>
       <w:r>
-        <w:t xml:space="preserve">Form </w:t>
-      </w:r>
-      <w:proofErr w:type="spellStart"/>
-      <w:r>
-        <w:t>Dengan</w:t>
-      </w:r>
-      <w:proofErr w:type="spellEnd"/>
-      <w:r>
-        <w:t xml:space="preserve"> </w:t>
-      </w:r>
-      <w:proofErr w:type="spellStart"/>
-      <w:r>
-        <w:t>Cheques</w:t>
-      </w:r>
-      <w:proofErr w:type="spellEnd"/>
+        <w:t>Form Dengan Cheques</w:t>
+      </w:r>
     </w:p>
     <w:sectPr>
       <w:headerReference w:type="default" r:id="rId12"/>
@@ -3979,7 +2049,6 @@
               <w:szCs w:val="16"/>
             </w:rPr>
           </w:pPr>
-          <w:proofErr w:type="spellStart"/>
           <w:r>
             <w:rPr>
               <w:rFonts w:ascii="Garamond" w:hAnsi="Garamond"/>
@@ -3989,7 +2058,6 @@
             </w:rPr>
             <w:t>Nomor</w:t>
           </w:r>
-          <w:proofErr w:type="spellEnd"/>
         </w:p>
       </w:tc>
       <w:tc>
@@ -4010,7 +2078,6 @@
               <w:szCs w:val="16"/>
             </w:rPr>
           </w:pPr>
-          <w:proofErr w:type="spellStart"/>
           <w:r>
             <w:rPr>
               <w:rFonts w:ascii="Garamond" w:hAnsi="Garamond"/>
@@ -4020,7 +2087,6 @@
             </w:rPr>
             <w:t>Tanggal</w:t>
           </w:r>
-          <w:proofErr w:type="spellEnd"/>
         </w:p>
       </w:tc>
       <w:tc>
@@ -4040,7 +2106,6 @@
               <w:szCs w:val="16"/>
             </w:rPr>
           </w:pPr>
-          <w:proofErr w:type="spellStart"/>
           <w:r>
             <w:rPr>
               <w:rFonts w:ascii="Garamond" w:hAnsi="Garamond"/>
@@ -4050,7 +2115,6 @@
             </w:rPr>
             <w:t>Revisi</w:t>
           </w:r>
-          <w:proofErr w:type="spellEnd"/>
         </w:p>
       </w:tc>
       <w:tc>
@@ -4070,7 +2134,6 @@
               <w:szCs w:val="16"/>
             </w:rPr>
           </w:pPr>
-          <w:proofErr w:type="spellStart"/>
           <w:r>
             <w:rPr>
               <w:rFonts w:ascii="Garamond" w:hAnsi="Garamond"/>
@@ -4080,7 +2143,6 @@
             </w:rPr>
             <w:t>Halaman</w:t>
           </w:r>
-          <w:proofErr w:type="spellEnd"/>
         </w:p>
       </w:tc>
     </w:tr>
@@ -4249,7 +2311,7 @@
               <w:rFonts w:ascii="Arial" w:hAnsi="Arial" w:cs="Arial"/>
               <w:noProof/>
             </w:rPr>
-            <w:t>4</w:t>
+            <w:t>1</w:t>
           </w:r>
           <w:r>
             <w:rPr>

</xml_diff>